<commit_message>
edit FIle Technischer Entwurf
</commit_message>
<xml_diff>
--- a/Dokumente/Technischer Entwurf.docx
+++ b/Dokumente/Technischer Entwurf.docx
@@ -705,10 +705,10 @@
           <w:u w:val="single"/>
         </w:rPr>
         <w:drawing>
-          <wp:inline distT="0" distB="0" distL="0" distR="0" wp14:anchorId="0496EEB0" wp14:editId="17DF6327">
-            <wp:extent cx="5760720" cy="6417945"/>
-            <wp:effectExtent l="0" t="0" r="0" b="1905"/>
-            <wp:docPr id="553920409" name="Grafik 1" descr="Ein Bild, das Text, Screenshot, Diagramm, parallel enthält.&#10;&#10;Automatisch generierte Beschreibung"/>
+          <wp:inline distT="0" distB="0" distL="0" distR="0" wp14:anchorId="66A43D82" wp14:editId="01437925">
+            <wp:extent cx="5760720" cy="6509385"/>
+            <wp:effectExtent l="0" t="0" r="0" b="5715"/>
+            <wp:docPr id="946454130" name="Grafik 1" descr="Ein Bild, das Text, Screenshot, Diagramm, Zahl enthält.&#10;&#10;Automatisch generierte Beschreibung"/>
             <wp:cNvGraphicFramePr>
               <a:graphicFrameLocks xmlns:a="http://schemas.openxmlformats.org/drawingml/2006/main" noChangeAspect="1"/>
             </wp:cNvGraphicFramePr>
@@ -716,7 +716,7 @@
               <a:graphicData uri="http://schemas.openxmlformats.org/drawingml/2006/picture">
                 <pic:pic xmlns:pic="http://schemas.openxmlformats.org/drawingml/2006/picture">
                   <pic:nvPicPr>
-                    <pic:cNvPr id="553920409" name="Grafik 1" descr="Ein Bild, das Text, Screenshot, Diagramm, parallel enthält.&#10;&#10;Automatisch generierte Beschreibung"/>
+                    <pic:cNvPr id="946454130" name="Grafik 1" descr="Ein Bild, das Text, Screenshot, Diagramm, Zahl enthält.&#10;&#10;Automatisch generierte Beschreibung"/>
                     <pic:cNvPicPr/>
                   </pic:nvPicPr>
                   <pic:blipFill>
@@ -728,7 +728,7 @@
                   <pic:spPr>
                     <a:xfrm>
                       <a:off x="0" y="0"/>
-                      <a:ext cx="5760720" cy="6417945"/>
+                      <a:ext cx="5760720" cy="6509385"/>
                     </a:xfrm>
                     <a:prstGeom prst="rect">
                       <a:avLst/>

</xml_diff>

<commit_message>
Das Dokument Technischer Entwurf fertig gemacht
</commit_message>
<xml_diff>
--- a/Dokumente/Technischer Entwurf.docx
+++ b/Dokumente/Technischer Entwurf.docx
@@ -32,6 +32,11 @@
       </w:pPr>
     </w:p>
     <w:p>
+      <w:pPr>
+        <w:rPr>
+          <w:noProof/>
+        </w:rPr>
+      </w:pPr>
       <w:r>
         <w:rPr>
           <w:rFonts w:ascii="Arial" w:hAnsi="Arial" w:cs="Arial"/>
@@ -46,11 +51,14 @@
         <w:t xml:space="preserve"> </w:t>
       </w:r>
       <w:r>
+        <w:rPr>
+          <w:noProof/>
+        </w:rPr>
         <w:drawing>
-          <wp:inline distT="0" distB="0" distL="0" distR="0" wp14:anchorId="6906F85C" wp14:editId="69AD4278">
-            <wp:extent cx="5760720" cy="5095240"/>
-            <wp:effectExtent l="0" t="0" r="0" b="0"/>
-            <wp:docPr id="1216859175" name="Grafik 1" descr="Ein Bild, das Diagramm, Text, Reihe, parallel enthält.&#10;&#10;Automatisch generierte Beschreibung"/>
+          <wp:inline distT="0" distB="0" distL="0" distR="0" wp14:anchorId="2BC5EEF4" wp14:editId="17956DE0">
+            <wp:extent cx="5760720" cy="4069715"/>
+            <wp:effectExtent l="0" t="0" r="0" b="6985"/>
+            <wp:docPr id="197487691" name="Grafik 1" descr="Ein Bild, das Text, Diagramm, Screenshot, Reihe enthält.&#10;&#10;Automatisch generierte Beschreibung"/>
             <wp:cNvGraphicFramePr>
               <a:graphicFrameLocks xmlns:a="http://schemas.openxmlformats.org/drawingml/2006/main" noChangeAspect="1"/>
             </wp:cNvGraphicFramePr>
@@ -58,7 +66,7 @@
               <a:graphicData uri="http://schemas.openxmlformats.org/drawingml/2006/picture">
                 <pic:pic xmlns:pic="http://schemas.openxmlformats.org/drawingml/2006/picture">
                   <pic:nvPicPr>
-                    <pic:cNvPr id="1216859175" name="Grafik 1" descr="Ein Bild, das Diagramm, Text, Reihe, parallel enthält.&#10;&#10;Automatisch generierte Beschreibung"/>
+                    <pic:cNvPr id="197487691" name="Grafik 1" descr="Ein Bild, das Text, Diagramm, Screenshot, Reihe enthält.&#10;&#10;Automatisch generierte Beschreibung"/>
                     <pic:cNvPicPr/>
                   </pic:nvPicPr>
                   <pic:blipFill>
@@ -70,7 +78,7 @@
                   <pic:spPr>
                     <a:xfrm>
                       <a:off x="0" y="0"/>
-                      <a:ext cx="5760720" cy="5095240"/>
+                      <a:ext cx="5760720" cy="4069715"/>
                     </a:xfrm>
                     <a:prstGeom prst="rect">
                       <a:avLst/>
@@ -83,6 +91,7 @@
         </w:drawing>
       </w:r>
     </w:p>
+    <w:p/>
     <w:p>
       <w:pPr>
         <w:rPr>
@@ -95,14 +104,7 @@
           <w:rFonts w:ascii="Arial" w:hAnsi="Arial" w:cs="Arial"/>
           <w:b/>
         </w:rPr>
-        <w:t>Akteur</w:t>
-      </w:r>
-      <w:r>
-        <w:rPr>
-          <w:rFonts w:ascii="Arial" w:hAnsi="Arial" w:cs="Arial"/>
-          <w:b/>
-        </w:rPr>
-        <w:t>:</w:t>
+        <w:t>Akteur:</w:t>
       </w:r>
     </w:p>
     <w:p>
@@ -263,7 +265,6 @@
           <w:szCs w:val="40"/>
           <w:u w:val="single"/>
         </w:rPr>
-        <w:lastRenderedPageBreak/>
         <w:t>Nicht Funktionale Anforderungen</w:t>
       </w:r>
     </w:p>
@@ -322,19 +323,7 @@
         <w:rPr>
           <w:rFonts w:ascii="Arial" w:hAnsi="Arial" w:cs="Arial"/>
         </w:rPr>
-        <w:t xml:space="preserve">Die App </w:t>
-      </w:r>
-      <w:r>
-        <w:rPr>
-          <w:rFonts w:ascii="Arial" w:hAnsi="Arial" w:cs="Arial"/>
-        </w:rPr>
-        <w:t>funktioniert</w:t>
-      </w:r>
-      <w:r>
-        <w:rPr>
-          <w:rFonts w:ascii="Arial" w:hAnsi="Arial" w:cs="Arial"/>
-        </w:rPr>
-        <w:t xml:space="preserve"> auf meinem Samsung Galaxy</w:t>
+        <w:t>Die App funktioniert auf meinem Samsung Galaxy</w:t>
       </w:r>
       <w:r>
         <w:rPr>
@@ -398,13 +387,7 @@
         <w:rPr>
           <w:rFonts w:ascii="Arial" w:hAnsi="Arial" w:cs="Arial"/>
         </w:rPr>
-        <w:t>Die App kann auch im Flugmodus genutzt werden</w:t>
-      </w:r>
-      <w:r>
-        <w:rPr>
-          <w:rFonts w:ascii="Arial" w:hAnsi="Arial" w:cs="Arial"/>
-        </w:rPr>
-        <w:t>.</w:t>
+        <w:t>Um die App zu verstehen, braucht man nicht länger als 5 Minuten</w:t>
       </w:r>
     </w:p>
     <w:p>
@@ -439,6 +422,7 @@
       <w:pPr>
         <w:rPr>
           <w:rFonts w:ascii="Arial" w:hAnsi="Arial" w:cs="Arial"/>
+          <w:lang w:val="en-GB"/>
         </w:rPr>
       </w:pPr>
       <w:r>
@@ -452,88 +436,548 @@
         <w:rPr>
           <w:rFonts w:ascii="Arial" w:hAnsi="Arial" w:cs="Arial"/>
         </w:rPr>
-        <w:t xml:space="preserve">: Ich werde die Tests mit meinem Handy testen. (Samsung Galaxy </w:t>
-      </w:r>
-      <w:r>
-        <w:rPr>
-          <w:rFonts w:ascii="Arial" w:hAnsi="Arial" w:cs="Arial"/>
-        </w:rPr>
-        <w:t>S10e</w:t>
-      </w:r>
-      <w:r>
-        <w:rPr>
-          <w:rFonts w:ascii="Arial" w:hAnsi="Arial" w:cs="Arial"/>
-        </w:rPr>
-        <w:t>,</w:t>
-      </w:r>
-    </w:p>
-    <w:p>
-      <w:pPr>
-        <w:rPr>
-          <w:rFonts w:ascii="Arial" w:hAnsi="Arial" w:cs="Arial"/>
-        </w:rPr>
-      </w:pPr>
-      <w:r>
-        <w:rPr>
-          <w:rFonts w:ascii="Arial" w:hAnsi="Arial" w:cs="Arial"/>
-        </w:rPr>
-        <w:t xml:space="preserve">Android </w:t>
-      </w:r>
-      <w:r>
-        <w:rPr>
-          <w:rFonts w:ascii="Arial" w:hAnsi="Arial" w:cs="Arial"/>
-        </w:rPr>
-        <w:t>12</w:t>
-      </w:r>
-      <w:r>
-        <w:rPr>
-          <w:rFonts w:ascii="Arial" w:hAnsi="Arial" w:cs="Arial"/>
-        </w:rPr>
-        <w:t>)</w:t>
-      </w:r>
-    </w:p>
-    <w:p>
-      <w:pPr>
+        <w:t xml:space="preserve">: Ich werde die Tests mit meinem Handy testen. </w:t>
+      </w:r>
+      <w:r>
         <w:rPr>
           <w:rFonts w:ascii="Arial" w:hAnsi="Arial" w:cs="Arial"/>
           <w:lang w:val="en-GB"/>
         </w:rPr>
-      </w:pPr>
-      <w:r>
+        <w:t>(Samsung Galaxy S10e,</w:t>
+      </w:r>
+    </w:p>
+    <w:p>
+      <w:pPr>
         <w:rPr>
           <w:rFonts w:ascii="Arial" w:hAnsi="Arial" w:cs="Arial"/>
           <w:lang w:val="en-GB"/>
         </w:rPr>
-        <w:t>Testmethode: Manuelle Blackbox Tests</w:t>
-      </w:r>
-    </w:p>
-    <w:p>
-      <w:pPr>
+      </w:pPr>
+      <w:r>
         <w:rPr>
           <w:rFonts w:ascii="Arial" w:hAnsi="Arial" w:cs="Arial"/>
           <w:lang w:val="en-GB"/>
         </w:rPr>
-      </w:pPr>
-      <w:r>
+        <w:t>Android 12)</w:t>
+      </w:r>
+    </w:p>
+    <w:p>
+      <w:pPr>
         <w:rPr>
           <w:rFonts w:ascii="Arial" w:hAnsi="Arial" w:cs="Arial"/>
           <w:lang w:val="en-GB"/>
         </w:rPr>
+      </w:pPr>
+      <w:proofErr w:type="spellStart"/>
+      <w:r>
+        <w:rPr>
+          <w:rFonts w:ascii="Arial" w:hAnsi="Arial" w:cs="Arial"/>
+          <w:lang w:val="en-GB"/>
+        </w:rPr>
+        <w:t>Testmethode</w:t>
+      </w:r>
+      <w:proofErr w:type="spellEnd"/>
+      <w:r>
+        <w:rPr>
+          <w:rFonts w:ascii="Arial" w:hAnsi="Arial" w:cs="Arial"/>
+          <w:lang w:val="en-GB"/>
+        </w:rPr>
+        <w:t>: Manuelle Blackbox Tests</w:t>
+      </w:r>
+    </w:p>
+    <w:p>
+      <w:pPr>
+        <w:rPr>
+          <w:rFonts w:ascii="Arial" w:hAnsi="Arial" w:cs="Arial"/>
+          <w:lang w:val="en-GB"/>
+        </w:rPr>
+      </w:pPr>
+      <w:r>
+        <w:rPr>
+          <w:rFonts w:ascii="Arial" w:hAnsi="Arial" w:cs="Arial"/>
+          <w:lang w:val="en-GB"/>
+        </w:rPr>
         <w:t>Tests:</w:t>
       </w:r>
     </w:p>
     <w:p>
       <w:pPr>
-        <w:rPr>
-          <w:rFonts w:ascii="Arial" w:hAnsi="Arial" w:cs="Arial"/>
-        </w:rPr>
-      </w:pPr>
-      <w:r>
-        <w:rPr>
-          <w:rFonts w:ascii="Arial" w:hAnsi="Arial" w:cs="Arial"/>
-        </w:rPr>
-        <w:t xml:space="preserve">1. </w:t>
-      </w:r>
+        <w:pStyle w:val="Listenabsatz"/>
+        <w:numPr>
+          <w:ilvl w:val="0"/>
+          <w:numId w:val="3"/>
+        </w:numPr>
+        <w:rPr>
+          <w:rFonts w:ascii="Arial" w:hAnsi="Arial" w:cs="Arial"/>
+        </w:rPr>
+      </w:pPr>
+      <w:r>
+        <w:rPr>
+          <w:rFonts w:ascii="Arial" w:hAnsi="Arial" w:cs="Arial"/>
+        </w:rPr>
+        <w:t xml:space="preserve">Die Funktion «Handy </w:t>
+      </w:r>
+      <w:r>
+        <w:rPr>
+          <w:rFonts w:ascii="Arial" w:hAnsi="Arial" w:cs="Arial"/>
+        </w:rPr>
+        <w:t>Schütteln,</w:t>
+      </w:r>
+      <w:r>
+        <w:rPr>
+          <w:rFonts w:ascii="Arial" w:hAnsi="Arial" w:cs="Arial"/>
+        </w:rPr>
+        <w:t xml:space="preserve"> um zu würfeln</w:t>
+      </w:r>
+      <w:r>
+        <w:rPr>
+          <w:rFonts w:ascii="Arial" w:hAnsi="Arial" w:cs="Arial"/>
+        </w:rPr>
+        <w:t>»</w:t>
+      </w:r>
+      <w:r>
+        <w:rPr>
+          <w:rFonts w:ascii="Arial" w:hAnsi="Arial" w:cs="Arial"/>
+        </w:rPr>
+        <w:t xml:space="preserve"> werde ich so testen, in dem ich</w:t>
+      </w:r>
+      <w:r>
+        <w:rPr>
+          <w:rFonts w:ascii="Arial" w:hAnsi="Arial" w:cs="Arial"/>
+        </w:rPr>
+        <w:t xml:space="preserve"> App neu installier und dann einen Betrag setzten von 10 </w:t>
+      </w:r>
+      <w:proofErr w:type="spellStart"/>
+      <w:r>
+        <w:rPr>
+          <w:rFonts w:ascii="Arial" w:hAnsi="Arial" w:cs="Arial"/>
+        </w:rPr>
+        <w:t>Coins</w:t>
+      </w:r>
+      <w:proofErr w:type="spellEnd"/>
+      <w:r>
+        <w:rPr>
+          <w:rFonts w:ascii="Arial" w:hAnsi="Arial" w:cs="Arial"/>
+        </w:rPr>
+        <w:t xml:space="preserve">. Wenn ich das Handy dann schüttle mit mittlerer Stärke, dann wird ein </w:t>
+      </w:r>
+      <w:proofErr w:type="spellStart"/>
+      <w:r>
+        <w:rPr>
+          <w:rFonts w:ascii="Arial" w:hAnsi="Arial" w:cs="Arial"/>
+        </w:rPr>
+        <w:t>text</w:t>
+      </w:r>
+      <w:proofErr w:type="spellEnd"/>
+      <w:r>
+        <w:rPr>
+          <w:rFonts w:ascii="Arial" w:hAnsi="Arial" w:cs="Arial"/>
+        </w:rPr>
+        <w:t xml:space="preserve"> ausgegeben. Die Ausgabe sollte entweder sein «</w:t>
+      </w:r>
+      <w:r>
+        <w:rPr>
+          <w:rFonts w:ascii="Arial" w:hAnsi="Arial" w:cs="Arial"/>
+        </w:rPr>
+        <w:t>Du hast gewonnen! Du bekommst</w:t>
+      </w:r>
+      <w:r>
+        <w:rPr>
+          <w:rFonts w:ascii="Arial" w:hAnsi="Arial" w:cs="Arial"/>
+        </w:rPr>
+        <w:t xml:space="preserve"> 10 </w:t>
+      </w:r>
+      <w:proofErr w:type="spellStart"/>
+      <w:r>
+        <w:rPr>
+          <w:rFonts w:ascii="Arial" w:hAnsi="Arial" w:cs="Arial"/>
+        </w:rPr>
+        <w:t>coins</w:t>
+      </w:r>
+      <w:proofErr w:type="spellEnd"/>
+      <w:r>
+        <w:rPr>
+          <w:rFonts w:ascii="Arial" w:hAnsi="Arial" w:cs="Arial"/>
+        </w:rPr>
+        <w:t>» oder «</w:t>
+      </w:r>
+      <w:r>
+        <w:rPr>
+          <w:rFonts w:ascii="Arial" w:hAnsi="Arial" w:cs="Arial"/>
+        </w:rPr>
+        <w:t>Du hast verloren! Du verlierst</w:t>
+      </w:r>
+      <w:r>
+        <w:rPr>
+          <w:rFonts w:ascii="Arial" w:hAnsi="Arial" w:cs="Arial"/>
+        </w:rPr>
+        <w:t xml:space="preserve"> 10 </w:t>
+      </w:r>
+      <w:proofErr w:type="spellStart"/>
+      <w:r>
+        <w:rPr>
+          <w:rFonts w:ascii="Arial" w:hAnsi="Arial" w:cs="Arial"/>
+        </w:rPr>
+        <w:t>Coins</w:t>
+      </w:r>
+      <w:proofErr w:type="spellEnd"/>
+      <w:r>
+        <w:rPr>
+          <w:rFonts w:ascii="Arial" w:hAnsi="Arial" w:cs="Arial"/>
+        </w:rPr>
+        <w:t>» oder «</w:t>
+      </w:r>
+      <w:r>
+        <w:rPr>
+          <w:rFonts w:ascii="Arial" w:hAnsi="Arial" w:cs="Arial"/>
+        </w:rPr>
+        <w:t>Es ist ein Unentschieden! Du behältst deinen Einsatz.</w:t>
+      </w:r>
+      <w:r>
+        <w:rPr>
+          <w:rFonts w:ascii="Arial" w:hAnsi="Arial" w:cs="Arial"/>
+        </w:rPr>
+        <w:t xml:space="preserve">» Der gesetzte Betrag wird entsprechend im </w:t>
+      </w:r>
+      <w:proofErr w:type="spellStart"/>
+      <w:r>
+        <w:rPr>
+          <w:rFonts w:ascii="Arial" w:hAnsi="Arial" w:cs="Arial"/>
+        </w:rPr>
+        <w:t>totalMoney</w:t>
+      </w:r>
+      <w:proofErr w:type="spellEnd"/>
+      <w:r>
+        <w:rPr>
+          <w:rFonts w:ascii="Arial" w:hAnsi="Arial" w:cs="Arial"/>
+        </w:rPr>
+        <w:t xml:space="preserve"> angepasst und angezeigt.</w:t>
+      </w:r>
+      <w:r>
+        <w:rPr>
+          <w:rFonts w:ascii="Arial" w:hAnsi="Arial" w:cs="Arial"/>
+        </w:rPr>
+        <w:t xml:space="preserve"> Das Schütteln an sich sollte nur pro Sekunde 1 mal möglichsein.</w:t>
+      </w:r>
+    </w:p>
+    <w:p>
+      <w:pPr>
+        <w:rPr>
+          <w:rFonts w:ascii="Arial" w:hAnsi="Arial" w:cs="Arial"/>
+        </w:rPr>
+      </w:pPr>
+    </w:p>
+    <w:p>
+      <w:pPr>
+        <w:pStyle w:val="Listenabsatz"/>
+        <w:numPr>
+          <w:ilvl w:val="0"/>
+          <w:numId w:val="3"/>
+        </w:numPr>
+        <w:rPr>
+          <w:rFonts w:ascii="Arial" w:hAnsi="Arial" w:cs="Arial"/>
+        </w:rPr>
+      </w:pPr>
+      <w:r>
+        <w:rPr>
+          <w:rFonts w:ascii="Arial" w:hAnsi="Arial" w:cs="Arial"/>
+        </w:rPr>
+        <w:t>Die Funktion «</w:t>
+      </w:r>
+      <w:r>
+        <w:rPr>
+          <w:rFonts w:ascii="Arial" w:hAnsi="Arial" w:cs="Arial"/>
+        </w:rPr>
+        <w:t>Button drücken</w:t>
+      </w:r>
+      <w:r>
+        <w:rPr>
+          <w:rFonts w:ascii="Arial" w:hAnsi="Arial" w:cs="Arial"/>
+        </w:rPr>
+        <w:t>, um zu würfeln</w:t>
+      </w:r>
+      <w:r>
+        <w:rPr>
+          <w:rFonts w:ascii="Arial" w:hAnsi="Arial" w:cs="Arial"/>
+        </w:rPr>
+        <w:t>»</w:t>
+      </w:r>
+      <w:r>
+        <w:rPr>
+          <w:rFonts w:ascii="Arial" w:hAnsi="Arial" w:cs="Arial"/>
+        </w:rPr>
+        <w:t xml:space="preserve"> werde ich so testen, in dem ich App neu installier und dann einen Betrag setzten von 10 </w:t>
+      </w:r>
+      <w:proofErr w:type="spellStart"/>
+      <w:r>
+        <w:rPr>
+          <w:rFonts w:ascii="Arial" w:hAnsi="Arial" w:cs="Arial"/>
+        </w:rPr>
+        <w:t>Coins</w:t>
+      </w:r>
+      <w:proofErr w:type="spellEnd"/>
+      <w:r>
+        <w:rPr>
+          <w:rFonts w:ascii="Arial" w:hAnsi="Arial" w:cs="Arial"/>
+        </w:rPr>
+        <w:t>. Wenn ich d</w:t>
+      </w:r>
+      <w:r>
+        <w:rPr>
+          <w:rFonts w:ascii="Arial" w:hAnsi="Arial" w:cs="Arial"/>
+        </w:rPr>
+        <w:t>en Button «Würfeln»</w:t>
+      </w:r>
+      <w:r>
+        <w:rPr>
+          <w:rFonts w:ascii="Arial" w:hAnsi="Arial" w:cs="Arial"/>
+        </w:rPr>
+        <w:t xml:space="preserve"> dann </w:t>
+      </w:r>
+      <w:r>
+        <w:rPr>
+          <w:rFonts w:ascii="Arial" w:hAnsi="Arial" w:cs="Arial"/>
+        </w:rPr>
+        <w:t>drücke</w:t>
+      </w:r>
+      <w:r>
+        <w:rPr>
+          <w:rFonts w:ascii="Arial" w:hAnsi="Arial" w:cs="Arial"/>
+        </w:rPr>
+        <w:t xml:space="preserve">, dann wird ein </w:t>
+      </w:r>
+      <w:proofErr w:type="spellStart"/>
+      <w:r>
+        <w:rPr>
+          <w:rFonts w:ascii="Arial" w:hAnsi="Arial" w:cs="Arial"/>
+        </w:rPr>
+        <w:t>text</w:t>
+      </w:r>
+      <w:proofErr w:type="spellEnd"/>
+      <w:r>
+        <w:rPr>
+          <w:rFonts w:ascii="Arial" w:hAnsi="Arial" w:cs="Arial"/>
+        </w:rPr>
+        <w:t xml:space="preserve"> ausgegeben. Die Ausgabe sollte entweder sein «Du hast gewonnen! Du bekommst 10 </w:t>
+      </w:r>
+      <w:proofErr w:type="spellStart"/>
+      <w:r>
+        <w:rPr>
+          <w:rFonts w:ascii="Arial" w:hAnsi="Arial" w:cs="Arial"/>
+        </w:rPr>
+        <w:t>coins</w:t>
+      </w:r>
+      <w:proofErr w:type="spellEnd"/>
+      <w:r>
+        <w:rPr>
+          <w:rFonts w:ascii="Arial" w:hAnsi="Arial" w:cs="Arial"/>
+        </w:rPr>
+        <w:t xml:space="preserve">» oder «Du hast verloren! Du verlierst 10 </w:t>
+      </w:r>
+      <w:proofErr w:type="spellStart"/>
+      <w:r>
+        <w:rPr>
+          <w:rFonts w:ascii="Arial" w:hAnsi="Arial" w:cs="Arial"/>
+        </w:rPr>
+        <w:t>Coins</w:t>
+      </w:r>
+      <w:proofErr w:type="spellEnd"/>
+      <w:r>
+        <w:rPr>
+          <w:rFonts w:ascii="Arial" w:hAnsi="Arial" w:cs="Arial"/>
+        </w:rPr>
+        <w:t xml:space="preserve">» oder «Es ist ein Unentschieden! Du behältst deinen Einsatz.» Der gesetzte Betrag wird entsprechend im </w:t>
+      </w:r>
+      <w:proofErr w:type="spellStart"/>
+      <w:r>
+        <w:rPr>
+          <w:rFonts w:ascii="Arial" w:hAnsi="Arial" w:cs="Arial"/>
+        </w:rPr>
+        <w:t>totalMoney</w:t>
+      </w:r>
+      <w:proofErr w:type="spellEnd"/>
+      <w:r>
+        <w:rPr>
+          <w:rFonts w:ascii="Arial" w:hAnsi="Arial" w:cs="Arial"/>
+        </w:rPr>
+        <w:t xml:space="preserve"> angepasst und angezeigt.</w:t>
+      </w:r>
+      <w:r>
+        <w:rPr>
+          <w:rFonts w:ascii="Arial" w:hAnsi="Arial" w:cs="Arial"/>
+        </w:rPr>
+        <w:t xml:space="preserve"> Der Button kann man so oft wie man kann in der Sekunde drücken. Dort gibt es keine </w:t>
+      </w:r>
+      <w:r>
+        <w:rPr>
+          <w:rFonts w:ascii="Arial" w:hAnsi="Arial" w:cs="Arial"/>
+        </w:rPr>
+        <w:t>Einschränkung</w:t>
+      </w:r>
+      <w:r>
+        <w:rPr>
+          <w:rFonts w:ascii="Arial" w:hAnsi="Arial" w:cs="Arial"/>
+        </w:rPr>
+        <w:t>.</w:t>
+      </w:r>
+    </w:p>
+    <w:p>
+      <w:pPr>
+        <w:rPr>
+          <w:rFonts w:ascii="Arial" w:hAnsi="Arial" w:cs="Arial"/>
+        </w:rPr>
+      </w:pPr>
+    </w:p>
+    <w:p>
+      <w:pPr>
+        <w:pStyle w:val="Listenabsatz"/>
+        <w:rPr>
+          <w:rFonts w:ascii="Arial" w:hAnsi="Arial" w:cs="Arial"/>
+        </w:rPr>
+      </w:pPr>
+    </w:p>
+    <w:p>
+      <w:pPr>
+        <w:pStyle w:val="Listenabsatz"/>
+        <w:numPr>
+          <w:ilvl w:val="0"/>
+          <w:numId w:val="3"/>
+        </w:numPr>
+        <w:rPr>
+          <w:rFonts w:ascii="Arial" w:hAnsi="Arial" w:cs="Arial"/>
+        </w:rPr>
+      </w:pPr>
+      <w:r>
+        <w:rPr>
+          <w:rFonts w:ascii="Arial" w:hAnsi="Arial" w:cs="Arial"/>
+        </w:rPr>
+        <w:t xml:space="preserve">Die Funktion «Würfelwert eingeben» werde ich so testen, in dem ich die App neu installiere und somit dann auch ein Default Betrag habe von 100 </w:t>
+      </w:r>
+      <w:proofErr w:type="spellStart"/>
+      <w:r>
+        <w:rPr>
+          <w:rFonts w:ascii="Arial" w:hAnsi="Arial" w:cs="Arial"/>
+        </w:rPr>
+        <w:t>Coins</w:t>
+      </w:r>
+      <w:proofErr w:type="spellEnd"/>
+      <w:r>
+        <w:rPr>
+          <w:rFonts w:ascii="Arial" w:hAnsi="Arial" w:cs="Arial"/>
+        </w:rPr>
+        <w:t xml:space="preserve">. Daraufhin </w:t>
+      </w:r>
+      <w:r>
+        <w:rPr>
+          <w:rFonts w:ascii="Arial" w:hAnsi="Arial" w:cs="Arial"/>
+        </w:rPr>
+        <w:t xml:space="preserve">werte ich bei dem Input Feld einen Betrag eingeben, den mehr als 0 ist und weniger als 100.Ich setze 10 </w:t>
+      </w:r>
+      <w:proofErr w:type="spellStart"/>
+      <w:r>
+        <w:rPr>
+          <w:rFonts w:ascii="Arial" w:hAnsi="Arial" w:cs="Arial"/>
+        </w:rPr>
+        <w:t>Coins</w:t>
+      </w:r>
+      <w:proofErr w:type="spellEnd"/>
+      <w:r>
+        <w:rPr>
+          <w:rFonts w:ascii="Arial" w:hAnsi="Arial" w:cs="Arial"/>
+        </w:rPr>
+        <w:t xml:space="preserve">. Wenn ich dann das erste Mal </w:t>
+      </w:r>
+      <w:proofErr w:type="spellStart"/>
+      <w:r>
+        <w:rPr>
+          <w:rFonts w:ascii="Arial" w:hAnsi="Arial" w:cs="Arial"/>
+        </w:rPr>
+        <w:t>Würflen</w:t>
+      </w:r>
+      <w:proofErr w:type="spellEnd"/>
+      <w:r>
+        <w:rPr>
+          <w:rFonts w:ascii="Arial" w:hAnsi="Arial" w:cs="Arial"/>
+        </w:rPr>
+        <w:t xml:space="preserve"> durch Button drücken oder Schütteln, soll der Output </w:t>
+      </w:r>
+      <w:r>
+        <w:rPr>
+          <w:rFonts w:ascii="Arial" w:hAnsi="Arial" w:cs="Arial"/>
+        </w:rPr>
+        <w:t xml:space="preserve">Du bekommst 10 </w:t>
+      </w:r>
+      <w:proofErr w:type="spellStart"/>
+      <w:r>
+        <w:rPr>
+          <w:rFonts w:ascii="Arial" w:hAnsi="Arial" w:cs="Arial"/>
+        </w:rPr>
+        <w:t>coins</w:t>
+      </w:r>
+      <w:proofErr w:type="spellEnd"/>
+      <w:r>
+        <w:rPr>
+          <w:rFonts w:ascii="Arial" w:hAnsi="Arial" w:cs="Arial"/>
+        </w:rPr>
+        <w:t xml:space="preserve">» oder «Du hast verloren! Du verlierst 10 </w:t>
+      </w:r>
+      <w:proofErr w:type="spellStart"/>
+      <w:r>
+        <w:rPr>
+          <w:rFonts w:ascii="Arial" w:hAnsi="Arial" w:cs="Arial"/>
+        </w:rPr>
+        <w:t>Coins</w:t>
+      </w:r>
+      <w:proofErr w:type="spellEnd"/>
+      <w:r>
+        <w:rPr>
+          <w:rFonts w:ascii="Arial" w:hAnsi="Arial" w:cs="Arial"/>
+        </w:rPr>
+        <w:t>» oder «Es ist ein Unentschieden! Du behältst deinen Einsatz.»</w:t>
+      </w:r>
+      <w:r>
+        <w:rPr>
+          <w:rFonts w:ascii="Arial" w:hAnsi="Arial" w:cs="Arial"/>
+        </w:rPr>
+        <w:t xml:space="preserve"> Wenn nichts eingegeben wurde, kommt der Output «Bitte setzen sie einen Betrag». Wenn der gesetzte betrag unter dem Vermögen ist also höher als 100 </w:t>
+      </w:r>
+      <w:proofErr w:type="spellStart"/>
+      <w:r>
+        <w:rPr>
+          <w:rFonts w:ascii="Arial" w:hAnsi="Arial" w:cs="Arial"/>
+        </w:rPr>
+        <w:t>Coins</w:t>
+      </w:r>
+      <w:proofErr w:type="spellEnd"/>
+      <w:r>
+        <w:rPr>
+          <w:rFonts w:ascii="Arial" w:hAnsi="Arial" w:cs="Arial"/>
+        </w:rPr>
+        <w:t xml:space="preserve"> kommt der Output «Du hast nicht genügend Geld»</w:t>
+      </w:r>
+    </w:p>
+    <w:p>
+      <w:pPr>
+        <w:ind w:left="360"/>
+        <w:rPr>
+          <w:rFonts w:ascii="Arial" w:hAnsi="Arial" w:cs="Arial"/>
+        </w:rPr>
+      </w:pPr>
+    </w:p>
+    <w:p>
+      <w:pPr>
+        <w:pStyle w:val="Listenabsatz"/>
+        <w:rPr>
+          <w:rFonts w:ascii="Arial" w:hAnsi="Arial" w:cs="Arial"/>
+        </w:rPr>
+      </w:pPr>
+    </w:p>
+    <w:p>
+      <w:pPr>
+        <w:rPr>
+          <w:rFonts w:ascii="Arial" w:hAnsi="Arial" w:cs="Arial"/>
+        </w:rPr>
+      </w:pPr>
     </w:p>
     <w:p>
       <w:pPr>
@@ -684,7 +1128,6 @@
           <w:szCs w:val="40"/>
           <w:u w:val="single"/>
         </w:rPr>
-        <w:lastRenderedPageBreak/>
         <w:t>Klassendiagramm</w:t>
       </w:r>
     </w:p>
@@ -700,10 +1143,12 @@
       <w:r>
         <w:rPr>
           <w:rFonts w:ascii="Arial" w:hAnsi="Arial" w:cs="Arial"/>
+          <w:noProof/>
           <w:sz w:val="40"/>
           <w:szCs w:val="40"/>
           <w:u w:val="single"/>
         </w:rPr>
+        <w:lastRenderedPageBreak/>
         <w:drawing>
           <wp:inline distT="0" distB="0" distL="0" distR="0" wp14:anchorId="66A43D82" wp14:editId="01437925">
             <wp:extent cx="5760720" cy="6509385"/>
@@ -850,9 +1295,9 @@
     </w:lvl>
   </w:abstractNum>
   <w:abstractNum w:abstractNumId="1" w15:restartNumberingAfterBreak="0">
-    <w:nsid w:val="5027229B"/>
+    <w:nsid w:val="452D144C"/>
     <w:multiLevelType w:val="hybridMultilevel"/>
-    <w:tmpl w:val="39E44A5E"/>
+    <w:tmpl w:val="559A908A"/>
     <w:lvl w:ilvl="0" w:tplc="0807000F">
       <w:start w:val="1"/>
       <w:numFmt w:val="decimal"/>
@@ -938,11 +1383,103 @@
       </w:pPr>
     </w:lvl>
   </w:abstractNum>
+  <w:abstractNum w:abstractNumId="2" w15:restartNumberingAfterBreak="0">
+    <w:nsid w:val="5027229B"/>
+    <w:multiLevelType w:val="hybridMultilevel"/>
+    <w:tmpl w:val="39E44A5E"/>
+    <w:lvl w:ilvl="0" w:tplc="0807000F">
+      <w:start w:val="1"/>
+      <w:numFmt w:val="decimal"/>
+      <w:lvlText w:val="%1."/>
+      <w:lvlJc w:val="left"/>
+      <w:pPr>
+        <w:ind w:left="720" w:hanging="360"/>
+      </w:pPr>
+      <w:rPr>
+        <w:rFonts w:hint="default"/>
+      </w:rPr>
+    </w:lvl>
+    <w:lvl w:ilvl="1" w:tplc="08070019" w:tentative="1">
+      <w:start w:val="1"/>
+      <w:numFmt w:val="lowerLetter"/>
+      <w:lvlText w:val="%2."/>
+      <w:lvlJc w:val="left"/>
+      <w:pPr>
+        <w:ind w:left="1440" w:hanging="360"/>
+      </w:pPr>
+    </w:lvl>
+    <w:lvl w:ilvl="2" w:tplc="0807001B" w:tentative="1">
+      <w:start w:val="1"/>
+      <w:numFmt w:val="lowerRoman"/>
+      <w:lvlText w:val="%3."/>
+      <w:lvlJc w:val="right"/>
+      <w:pPr>
+        <w:ind w:left="2160" w:hanging="180"/>
+      </w:pPr>
+    </w:lvl>
+    <w:lvl w:ilvl="3" w:tplc="0807000F" w:tentative="1">
+      <w:start w:val="1"/>
+      <w:numFmt w:val="decimal"/>
+      <w:lvlText w:val="%4."/>
+      <w:lvlJc w:val="left"/>
+      <w:pPr>
+        <w:ind w:left="2880" w:hanging="360"/>
+      </w:pPr>
+    </w:lvl>
+    <w:lvl w:ilvl="4" w:tplc="08070019" w:tentative="1">
+      <w:start w:val="1"/>
+      <w:numFmt w:val="lowerLetter"/>
+      <w:lvlText w:val="%5."/>
+      <w:lvlJc w:val="left"/>
+      <w:pPr>
+        <w:ind w:left="3600" w:hanging="360"/>
+      </w:pPr>
+    </w:lvl>
+    <w:lvl w:ilvl="5" w:tplc="0807001B" w:tentative="1">
+      <w:start w:val="1"/>
+      <w:numFmt w:val="lowerRoman"/>
+      <w:lvlText w:val="%6."/>
+      <w:lvlJc w:val="right"/>
+      <w:pPr>
+        <w:ind w:left="4320" w:hanging="180"/>
+      </w:pPr>
+    </w:lvl>
+    <w:lvl w:ilvl="6" w:tplc="0807000F" w:tentative="1">
+      <w:start w:val="1"/>
+      <w:numFmt w:val="decimal"/>
+      <w:lvlText w:val="%7."/>
+      <w:lvlJc w:val="left"/>
+      <w:pPr>
+        <w:ind w:left="5040" w:hanging="360"/>
+      </w:pPr>
+    </w:lvl>
+    <w:lvl w:ilvl="7" w:tplc="08070019" w:tentative="1">
+      <w:start w:val="1"/>
+      <w:numFmt w:val="lowerLetter"/>
+      <w:lvlText w:val="%8."/>
+      <w:lvlJc w:val="left"/>
+      <w:pPr>
+        <w:ind w:left="5760" w:hanging="360"/>
+      </w:pPr>
+    </w:lvl>
+    <w:lvl w:ilvl="8" w:tplc="0807001B" w:tentative="1">
+      <w:start w:val="1"/>
+      <w:numFmt w:val="lowerRoman"/>
+      <w:lvlText w:val="%9."/>
+      <w:lvlJc w:val="right"/>
+      <w:pPr>
+        <w:ind w:left="6480" w:hanging="180"/>
+      </w:pPr>
+    </w:lvl>
+  </w:abstractNum>
   <w:num w:numId="1" w16cid:durableId="1814591459">
-    <w:abstractNumId w:val="1"/>
+    <w:abstractNumId w:val="2"/>
   </w:num>
   <w:num w:numId="2" w16cid:durableId="983392549">
     <w:abstractNumId w:val="0"/>
+  </w:num>
+  <w:num w:numId="3" w16cid:durableId="1479611487">
+    <w:abstractNumId w:val="1"/>
   </w:num>
 </w:numbering>
 </file>

</xml_diff>

<commit_message>
Pich update and Technischer Entwurf update
</commit_message>
<xml_diff>
--- a/Dokumente/Technischer Entwurf.docx
+++ b/Dokumente/Technischer Entwurf.docx
@@ -573,19 +573,7 @@
         <w:rPr>
           <w:rFonts w:ascii="Arial" w:hAnsi="Arial" w:cs="Arial"/>
         </w:rPr>
-        <w:t xml:space="preserve"> ausgegeben. Die Ausgabe sollte entweder sein «</w:t>
-      </w:r>
-      <w:r>
-        <w:rPr>
-          <w:rFonts w:ascii="Arial" w:hAnsi="Arial" w:cs="Arial"/>
-        </w:rPr>
-        <w:t>Du hast gewonnen! Du bekommst</w:t>
-      </w:r>
-      <w:r>
-        <w:rPr>
-          <w:rFonts w:ascii="Arial" w:hAnsi="Arial" w:cs="Arial"/>
-        </w:rPr>
-        <w:t xml:space="preserve"> 10 </w:t>
+        <w:t xml:space="preserve"> ausgegeben. Die Ausgabe sollte entweder sein «Du hast gewonnen! Du bekommst 10 </w:t>
       </w:r>
       <w:proofErr w:type="spellStart"/>
       <w:r>
@@ -599,19 +587,7 @@
         <w:rPr>
           <w:rFonts w:ascii="Arial" w:hAnsi="Arial" w:cs="Arial"/>
         </w:rPr>
-        <w:t>» oder «</w:t>
-      </w:r>
-      <w:r>
-        <w:rPr>
-          <w:rFonts w:ascii="Arial" w:hAnsi="Arial" w:cs="Arial"/>
-        </w:rPr>
-        <w:t>Du hast verloren! Du verlierst</w:t>
-      </w:r>
-      <w:r>
-        <w:rPr>
-          <w:rFonts w:ascii="Arial" w:hAnsi="Arial" w:cs="Arial"/>
-        </w:rPr>
-        <w:t xml:space="preserve"> 10 </w:t>
+        <w:t xml:space="preserve">» oder «Du hast verloren! Du verlierst 10 </w:t>
       </w:r>
       <w:proofErr w:type="spellStart"/>
       <w:r>
@@ -625,19 +601,7 @@
         <w:rPr>
           <w:rFonts w:ascii="Arial" w:hAnsi="Arial" w:cs="Arial"/>
         </w:rPr>
-        <w:t>» oder «</w:t>
-      </w:r>
-      <w:r>
-        <w:rPr>
-          <w:rFonts w:ascii="Arial" w:hAnsi="Arial" w:cs="Arial"/>
-        </w:rPr>
-        <w:t>Es ist ein Unentschieden! Du behältst deinen Einsatz.</w:t>
-      </w:r>
-      <w:r>
-        <w:rPr>
-          <w:rFonts w:ascii="Arial" w:hAnsi="Arial" w:cs="Arial"/>
-        </w:rPr>
-        <w:t xml:space="preserve">» Der gesetzte Betrag wird entsprechend im </w:t>
+        <w:t xml:space="preserve">» oder «Es ist ein Unentschieden! Du behältst deinen Einsatz.» Der gesetzte Betrag wird entsprechend im </w:t>
       </w:r>
       <w:proofErr w:type="spellStart"/>
       <w:r>
@@ -657,7 +621,21 @@
         <w:rPr>
           <w:rFonts w:ascii="Arial" w:hAnsi="Arial" w:cs="Arial"/>
         </w:rPr>
-        <w:t xml:space="preserve"> Das Schütteln an sich sollte nur pro Sekunde 1 mal möglichsein.</w:t>
+        <w:t xml:space="preserve"> Das Schütteln an sich sollte nur pro Sekunde </w:t>
+      </w:r>
+      <w:proofErr w:type="gramStart"/>
+      <w:r>
+        <w:rPr>
+          <w:rFonts w:ascii="Arial" w:hAnsi="Arial" w:cs="Arial"/>
+        </w:rPr>
+        <w:t>1 mal</w:t>
+      </w:r>
+      <w:proofErr w:type="gramEnd"/>
+      <w:r>
+        <w:rPr>
+          <w:rFonts w:ascii="Arial" w:hAnsi="Arial" w:cs="Arial"/>
+        </w:rPr>
+        <w:t xml:space="preserve"> möglichsein.</w:t>
       </w:r>
     </w:p>
     <w:p>
@@ -939,7 +917,21 @@
         <w:rPr>
           <w:rFonts w:ascii="Arial" w:hAnsi="Arial" w:cs="Arial"/>
         </w:rPr>
-        <w:t xml:space="preserve"> Wenn nichts eingegeben wurde, kommt der Output «Bitte setzen sie einen Betrag». Wenn der gesetzte betrag unter dem Vermögen ist also höher als 100 </w:t>
+        <w:t xml:space="preserve"> Wenn nichts eingegeben wurde, kommt der Output «Bitte setzen sie einen Betrag». Wenn der gesetzte betrag unter dem Vermögen </w:t>
+      </w:r>
+      <w:proofErr w:type="gramStart"/>
+      <w:r>
+        <w:rPr>
+          <w:rFonts w:ascii="Arial" w:hAnsi="Arial" w:cs="Arial"/>
+        </w:rPr>
+        <w:t>ist</w:t>
+      </w:r>
+      <w:proofErr w:type="gramEnd"/>
+      <w:r>
+        <w:rPr>
+          <w:rFonts w:ascii="Arial" w:hAnsi="Arial" w:cs="Arial"/>
+        </w:rPr>
+        <w:t xml:space="preserve"> also höher als 100 </w:t>
       </w:r>
       <w:proofErr w:type="spellStart"/>
       <w:r>
@@ -959,133 +951,6 @@
     <w:p>
       <w:pPr>
         <w:ind w:left="360"/>
-        <w:rPr>
-          <w:rFonts w:ascii="Arial" w:hAnsi="Arial" w:cs="Arial"/>
-        </w:rPr>
-      </w:pPr>
-    </w:p>
-    <w:p>
-      <w:pPr>
-        <w:pStyle w:val="Listenabsatz"/>
-        <w:rPr>
-          <w:rFonts w:ascii="Arial" w:hAnsi="Arial" w:cs="Arial"/>
-        </w:rPr>
-      </w:pPr>
-    </w:p>
-    <w:p>
-      <w:pPr>
-        <w:rPr>
-          <w:rFonts w:ascii="Arial" w:hAnsi="Arial" w:cs="Arial"/>
-        </w:rPr>
-      </w:pPr>
-    </w:p>
-    <w:p>
-      <w:pPr>
-        <w:rPr>
-          <w:rFonts w:ascii="Arial" w:hAnsi="Arial" w:cs="Arial"/>
-        </w:rPr>
-      </w:pPr>
-    </w:p>
-    <w:p>
-      <w:pPr>
-        <w:rPr>
-          <w:rFonts w:ascii="Arial" w:hAnsi="Arial" w:cs="Arial"/>
-        </w:rPr>
-      </w:pPr>
-    </w:p>
-    <w:p>
-      <w:pPr>
-        <w:rPr>
-          <w:rFonts w:ascii="Arial" w:hAnsi="Arial" w:cs="Arial"/>
-        </w:rPr>
-      </w:pPr>
-    </w:p>
-    <w:p>
-      <w:pPr>
-        <w:rPr>
-          <w:rFonts w:ascii="Arial" w:hAnsi="Arial" w:cs="Arial"/>
-        </w:rPr>
-      </w:pPr>
-    </w:p>
-    <w:p>
-      <w:pPr>
-        <w:rPr>
-          <w:rFonts w:ascii="Arial" w:hAnsi="Arial" w:cs="Arial"/>
-        </w:rPr>
-      </w:pPr>
-    </w:p>
-    <w:p>
-      <w:pPr>
-        <w:rPr>
-          <w:rFonts w:ascii="Arial" w:hAnsi="Arial" w:cs="Arial"/>
-        </w:rPr>
-      </w:pPr>
-    </w:p>
-    <w:p>
-      <w:pPr>
-        <w:rPr>
-          <w:rFonts w:ascii="Arial" w:hAnsi="Arial" w:cs="Arial"/>
-        </w:rPr>
-      </w:pPr>
-    </w:p>
-    <w:p>
-      <w:pPr>
-        <w:rPr>
-          <w:rFonts w:ascii="Arial" w:hAnsi="Arial" w:cs="Arial"/>
-        </w:rPr>
-      </w:pPr>
-    </w:p>
-    <w:p>
-      <w:pPr>
-        <w:rPr>
-          <w:rFonts w:ascii="Arial" w:hAnsi="Arial" w:cs="Arial"/>
-        </w:rPr>
-      </w:pPr>
-    </w:p>
-    <w:p>
-      <w:pPr>
-        <w:rPr>
-          <w:rFonts w:ascii="Arial" w:hAnsi="Arial" w:cs="Arial"/>
-        </w:rPr>
-      </w:pPr>
-    </w:p>
-    <w:p>
-      <w:pPr>
-        <w:rPr>
-          <w:rFonts w:ascii="Arial" w:hAnsi="Arial" w:cs="Arial"/>
-        </w:rPr>
-      </w:pPr>
-    </w:p>
-    <w:p>
-      <w:pPr>
-        <w:rPr>
-          <w:rFonts w:ascii="Arial" w:hAnsi="Arial" w:cs="Arial"/>
-        </w:rPr>
-      </w:pPr>
-    </w:p>
-    <w:p>
-      <w:pPr>
-        <w:rPr>
-          <w:rFonts w:ascii="Arial" w:hAnsi="Arial" w:cs="Arial"/>
-        </w:rPr>
-      </w:pPr>
-    </w:p>
-    <w:p>
-      <w:pPr>
-        <w:rPr>
-          <w:rFonts w:ascii="Arial" w:hAnsi="Arial" w:cs="Arial"/>
-        </w:rPr>
-      </w:pPr>
-    </w:p>
-    <w:p>
-      <w:pPr>
-        <w:rPr>
-          <w:rFonts w:ascii="Arial" w:hAnsi="Arial" w:cs="Arial"/>
-        </w:rPr>
-      </w:pPr>
-    </w:p>
-    <w:p>
-      <w:pPr>
         <w:rPr>
           <w:rFonts w:ascii="Arial" w:hAnsi="Arial" w:cs="Arial"/>
         </w:rPr>
@@ -1128,6 +993,7 @@
           <w:szCs w:val="40"/>
           <w:u w:val="single"/>
         </w:rPr>
+        <w:lastRenderedPageBreak/>
         <w:t>Klassendiagramm</w:t>
       </w:r>
     </w:p>
@@ -1148,7 +1014,6 @@
           <w:szCs w:val="40"/>
           <w:u w:val="single"/>
         </w:rPr>
-        <w:lastRenderedPageBreak/>
         <w:drawing>
           <wp:inline distT="0" distB="0" distL="0" distR="0" wp14:anchorId="66A43D82" wp14:editId="01437925">
             <wp:extent cx="5760720" cy="6509385"/>

</xml_diff>